<commit_message>
start working on w8
</commit_message>
<xml_diff>
--- a/Adv Java/Week 8/Week 8 Lecture Notes - Chapter 13.docx
+++ b/Adv Java/Week 8/Week 8 Lecture Notes - Chapter 13.docx
@@ -1,6 +1,6 @@
 
 <file path=word/document.xml><?xml version="1.0" encoding="utf-8"?>
-<w:document xmlns:wpc="http://schemas.microsoft.com/office/word/2010/wordprocessingCanvas" xmlns:mc="http://schemas.openxmlformats.org/markup-compatibility/2006" xmlns:o="urn:schemas-microsoft-com:office:office" xmlns:r="http://schemas.openxmlformats.org/officeDocument/2006/relationships" xmlns:m="http://schemas.openxmlformats.org/officeDocument/2006/math" xmlns:v="urn:schemas-microsoft-com:vml" xmlns:wp14="http://schemas.microsoft.com/office/word/2010/wordprocessingDrawing" xmlns:wp="http://schemas.openxmlformats.org/drawingml/2006/wordprocessingDrawing" xmlns:w10="urn:schemas-microsoft-com:office:word" xmlns:w="http://schemas.openxmlformats.org/wordprocessingml/2006/main" xmlns:w14="http://schemas.microsoft.com/office/word/2010/wordml" xmlns:w15="http://schemas.microsoft.com/office/word/2012/wordml" xmlns:wpg="http://schemas.microsoft.com/office/word/2010/wordprocessingGroup" xmlns:wpi="http://schemas.microsoft.com/office/word/2010/wordprocessingInk" xmlns:wne="http://schemas.microsoft.com/office/word/2006/wordml" xmlns:wps="http://schemas.microsoft.com/office/word/2010/wordprocessingShape" mc:Ignorable="w14 w15 wp14">
+<w:document xmlns:wpc="http://schemas.microsoft.com/office/word/2010/wordprocessingCanvas" xmlns:mo="http://schemas.microsoft.com/office/mac/office/2008/main" xmlns:mc="http://schemas.openxmlformats.org/markup-compatibility/2006" xmlns:mv="urn:schemas-microsoft-com:mac:vml" xmlns:o="urn:schemas-microsoft-com:office:office" xmlns:r="http://schemas.openxmlformats.org/officeDocument/2006/relationships" xmlns:m="http://schemas.openxmlformats.org/officeDocument/2006/math" xmlns:v="urn:schemas-microsoft-com:vml" xmlns:wp14="http://schemas.microsoft.com/office/word/2010/wordprocessingDrawing" xmlns:wp="http://schemas.openxmlformats.org/drawingml/2006/wordprocessingDrawing" xmlns:w10="urn:schemas-microsoft-com:office:word" xmlns:w="http://schemas.openxmlformats.org/wordprocessingml/2006/main" xmlns:w14="http://schemas.microsoft.com/office/word/2010/wordml" xmlns:w15="http://schemas.microsoft.com/office/word/2012/wordml" xmlns:wpg="http://schemas.microsoft.com/office/word/2010/wordprocessingGroup" xmlns:wpi="http://schemas.microsoft.com/office/word/2010/wordprocessingInk" xmlns:wne="http://schemas.microsoft.com/office/word/2006/wordml" xmlns:wps="http://schemas.microsoft.com/office/word/2010/wordprocessingShape" mc:Ignorable="w14 w15 wp14">
   <w:body>
     <w:p>
       <w:pPr>
@@ -77,481 +77,445 @@
           <w:i/>
         </w:rPr>
         <w:t>abstract</w:t>
+      </w:r>
+      <w:r>
+        <w:rPr>
+          <w:i/>
+        </w:rPr>
+        <w:t xml:space="preserve"> methods</w:t>
+      </w:r>
+      <w:r>
+        <w:t>, which provide the method signature and nothing more.</w:t>
       </w:r>
       <w:bookmarkStart w:id="0" w:name="_GoBack"/>
       <w:bookmarkEnd w:id="0"/>
+    </w:p>
+    <w:p/>
+    <w:p>
+      <w:pPr>
+        <w:spacing w:line="360" w:lineRule="auto"/>
+      </w:pPr>
+      <w:r>
+        <w:t>(1)</w:t>
+      </w:r>
+      <w:r>
+        <w:tab/>
+        <w:t>A non-abstract class can still contain an abstract method</w:t>
+      </w:r>
+    </w:p>
+    <w:p>
+      <w:pPr>
+        <w:spacing w:line="360" w:lineRule="auto"/>
+      </w:pPr>
+      <w:r>
+        <w:tab/>
+        <w:t>(a)</w:t>
+      </w:r>
+      <w:r>
+        <w:tab/>
+        <w:t>true</w:t>
+      </w:r>
+      <w:r>
+        <w:tab/>
+      </w:r>
+      <w:r>
+        <w:tab/>
+      </w:r>
+      <w:r>
+        <w:tab/>
+      </w:r>
+      <w:r>
+        <w:tab/>
+        <w:t>(b)</w:t>
+      </w:r>
+      <w:r>
+        <w:tab/>
+        <w:t>false</w:t>
+      </w:r>
+    </w:p>
+    <w:p>
+      <w:pPr>
+        <w:spacing w:line="360" w:lineRule="auto"/>
+      </w:pPr>
+      <w:r>
+        <w:t>(2)</w:t>
+      </w:r>
+      <w:r>
+        <w:tab/>
+      </w:r>
+      <w:r>
+        <w:t>To create an instance of an abstract class, use the new operator as always.</w:t>
+      </w:r>
+    </w:p>
+    <w:p>
+      <w:pPr>
+        <w:spacing w:line="360" w:lineRule="auto"/>
+      </w:pPr>
+      <w:r>
+        <w:tab/>
+        <w:t>(a)</w:t>
+      </w:r>
+      <w:r>
+        <w:tab/>
+        <w:t>true</w:t>
+      </w:r>
+      <w:r>
+        <w:tab/>
+      </w:r>
+      <w:r>
+        <w:tab/>
+      </w:r>
+      <w:r>
+        <w:tab/>
+      </w:r>
+      <w:r>
+        <w:tab/>
+        <w:t>(b)</w:t>
+      </w:r>
+      <w:r>
+        <w:tab/>
+        <w:t>false</w:t>
+      </w:r>
+    </w:p>
+    <w:p>
+      <w:pPr>
+        <w:spacing w:line="360" w:lineRule="auto"/>
+      </w:pPr>
+      <w:r>
+        <w:t>(3)</w:t>
+      </w:r>
+      <w:r>
+        <w:tab/>
+        <w:t>A class that contains abstract methods must be abstract.</w:t>
+      </w:r>
+    </w:p>
+    <w:p>
+      <w:pPr>
+        <w:spacing w:line="360" w:lineRule="auto"/>
+      </w:pPr>
+      <w:r>
+        <w:tab/>
+        <w:t>(a)</w:t>
+      </w:r>
+      <w:r>
+        <w:tab/>
+        <w:t>true</w:t>
+      </w:r>
+      <w:r>
+        <w:tab/>
+      </w:r>
+      <w:r>
+        <w:tab/>
+      </w:r>
+      <w:r>
+        <w:tab/>
+      </w:r>
+      <w:r>
+        <w:tab/>
+        <w:t>(b)</w:t>
+      </w:r>
+      <w:r>
+        <w:tab/>
+        <w:t>false</w:t>
+      </w:r>
+    </w:p>
+    <w:p>
+      <w:pPr>
+        <w:spacing w:line="360" w:lineRule="auto"/>
+      </w:pPr>
+      <w:r>
+        <w:t>(4)</w:t>
+      </w:r>
+      <w:r>
+        <w:tab/>
+        <w:t>You may create an abstract child class from a concrete parent class.</w:t>
+      </w:r>
+    </w:p>
+    <w:p>
+      <w:pPr>
+        <w:spacing w:line="360" w:lineRule="auto"/>
+      </w:pPr>
+      <w:r>
+        <w:tab/>
+        <w:t>(a)</w:t>
+      </w:r>
+      <w:r>
+        <w:tab/>
+        <w:t>true</w:t>
+      </w:r>
+      <w:r>
+        <w:tab/>
+      </w:r>
+      <w:r>
+        <w:tab/>
+      </w:r>
+      <w:r>
+        <w:tab/>
+      </w:r>
+      <w:r>
+        <w:tab/>
+        <w:t>(b)</w:t>
+      </w:r>
+      <w:r>
+        <w:tab/>
+        <w:t>false</w:t>
+      </w:r>
+    </w:p>
+    <w:p>
+      <w:pPr>
+        <w:spacing w:line="360" w:lineRule="auto"/>
+      </w:pPr>
+      <w:r>
+        <w:t>(5)</w:t>
+      </w:r>
+      <w:r>
+        <w:tab/>
+        <w:t>You can create an abstract child class from an abstract parent class.</w:t>
+      </w:r>
+    </w:p>
+    <w:p>
+      <w:pPr>
+        <w:spacing w:line="360" w:lineRule="auto"/>
+      </w:pPr>
+      <w:r>
+        <w:tab/>
+        <w:t>(a)</w:t>
+      </w:r>
+      <w:r>
+        <w:tab/>
+        <w:t>true</w:t>
+      </w:r>
+      <w:r>
+        <w:tab/>
+      </w:r>
+      <w:r>
+        <w:tab/>
+      </w:r>
+      <w:r>
+        <w:tab/>
+      </w:r>
+      <w:r>
+        <w:tab/>
+        <w:t>(b)</w:t>
+      </w:r>
+      <w:r>
+        <w:tab/>
+        <w:t>false</w:t>
+      </w:r>
+    </w:p>
+    <w:p>
+      <w:pPr>
+        <w:spacing w:line="360" w:lineRule="auto"/>
+      </w:pPr>
+      <w:r>
+        <w:t>(6)</w:t>
+      </w:r>
+      <w:r>
+        <w:tab/>
+        <w:t>A subclass can over-ride a concrete parent method and make it abstract.</w:t>
+      </w:r>
+    </w:p>
+    <w:p>
+      <w:pPr>
+        <w:spacing w:line="360" w:lineRule="auto"/>
+      </w:pPr>
+      <w:r>
+        <w:tab/>
+        <w:t>(a)</w:t>
+      </w:r>
+      <w:r>
+        <w:tab/>
+        <w:t>true</w:t>
+      </w:r>
+      <w:r>
+        <w:tab/>
+      </w:r>
+      <w:r>
+        <w:tab/>
+      </w:r>
+      <w:r>
+        <w:tab/>
+      </w:r>
+      <w:r>
+        <w:tab/>
+        <w:t>(b)</w:t>
+      </w:r>
+      <w:r>
+        <w:tab/>
+        <w:t>false</w:t>
+      </w:r>
+    </w:p>
+    <w:p>
+      <w:pPr>
+        <w:spacing w:line="360" w:lineRule="auto"/>
+      </w:pPr>
+      <w:r>
+        <w:t>(7)</w:t>
+      </w:r>
+      <w:r>
+        <w:tab/>
+        <w:t>You can use an abstract class as though it were a data type.</w:t>
+      </w:r>
+    </w:p>
+    <w:p>
+      <w:pPr>
+        <w:spacing w:line="360" w:lineRule="auto"/>
+      </w:pPr>
+      <w:r>
+        <w:tab/>
+        <w:t>(a)</w:t>
+      </w:r>
+      <w:r>
+        <w:tab/>
+        <w:t>true</w:t>
+      </w:r>
+      <w:r>
+        <w:tab/>
+      </w:r>
+      <w:r>
+        <w:tab/>
+      </w:r>
+      <w:r>
+        <w:tab/>
+      </w:r>
+      <w:r>
+        <w:tab/>
+        <w:t>(b)</w:t>
+      </w:r>
+      <w:r>
+        <w:tab/>
+        <w:t>false</w:t>
+      </w:r>
+    </w:p>
+    <w:p>
+      <w:pPr>
+        <w:spacing w:line="360" w:lineRule="auto"/>
+      </w:pPr>
+      <w:r>
+        <w:t>(8)</w:t>
+      </w:r>
+      <w:r>
+        <w:tab/>
+        <w:t>Abstract methods can be static or non-static.</w:t>
+      </w:r>
+    </w:p>
+    <w:p>
+      <w:pPr>
+        <w:spacing w:line="360" w:lineRule="auto"/>
+      </w:pPr>
+      <w:r>
+        <w:tab/>
+        <w:t>(a)</w:t>
+      </w:r>
+      <w:r>
+        <w:tab/>
+        <w:t>true</w:t>
+      </w:r>
+      <w:r>
+        <w:tab/>
+      </w:r>
+      <w:r>
+        <w:tab/>
+      </w:r>
+      <w:r>
+        <w:tab/>
+      </w:r>
+      <w:r>
+        <w:tab/>
+        <w:t>(b)</w:t>
+      </w:r>
+      <w:r>
+        <w:tab/>
+        <w:t>false</w:t>
+      </w:r>
+    </w:p>
+    <w:p>
+      <w:pPr>
+        <w:spacing w:line="360" w:lineRule="auto"/>
+      </w:pPr>
+      <w:r>
+        <w:t>(9)</w:t>
+      </w:r>
+      <w:r>
+        <w:tab/>
+        <w:t>The constructor of an abstract class is public.</w:t>
+      </w:r>
+    </w:p>
+    <w:p>
+      <w:pPr>
+        <w:spacing w:line="360" w:lineRule="auto"/>
+      </w:pPr>
+      <w:r>
+        <w:tab/>
+        <w:t>(a)</w:t>
+      </w:r>
+      <w:r>
+        <w:tab/>
+        <w:t>true</w:t>
+      </w:r>
+      <w:r>
+        <w:tab/>
+      </w:r>
+      <w:r>
+        <w:tab/>
+      </w:r>
+      <w:r>
+        <w:tab/>
+      </w:r>
+      <w:r>
+        <w:tab/>
+        <w:t>(b)</w:t>
+      </w:r>
+      <w:r>
+        <w:tab/>
+        <w:t>false</w:t>
+      </w:r>
+    </w:p>
+    <w:p>
+      <w:pPr>
+        <w:spacing w:line="360" w:lineRule="auto"/>
+      </w:pPr>
+      <w:r>
+        <w:t>(10</w:t>
+      </w:r>
+      <w:r>
+        <w:t>)</w:t>
+      </w:r>
+      <w:r>
+        <w:tab/>
+        <w:t xml:space="preserve">The terms </w:t>
+      </w:r>
       <w:r>
         <w:rPr>
           <w:i/>
         </w:rPr>
-        <w:t xml:space="preserve"> methods</w:t>
-      </w:r>
-      <w:r>
-        <w:t>, which provide the method signature and nothing more.</w:t>
-      </w:r>
-    </w:p>
-    <w:p/>
+        <w:t>abstract class</w:t>
+      </w:r>
+      <w:r>
+        <w:t xml:space="preserve"> and </w:t>
+      </w:r>
+      <w:r>
+        <w:rPr>
+          <w:i/>
+        </w:rPr>
+        <w:t>interface</w:t>
+      </w:r>
+      <w:r>
+        <w:t xml:space="preserve"> are interchangeable.</w:t>
+      </w:r>
+    </w:p>
     <w:p>
       <w:pPr>
         <w:spacing w:line="360" w:lineRule="auto"/>
       </w:pPr>
       <w:r>
-        <w:t>(1)</w:t>
-      </w:r>
-      <w:r>
-        <w:tab/>
-        <w:t>A non-abstract class can still contain an abstract method</w:t>
-      </w:r>
-    </w:p>
-    <w:p>
-      <w:pPr>
-        <w:spacing w:line="360" w:lineRule="auto"/>
-      </w:pPr>
-      <w:r>
         <w:tab/>
         <w:t>(a)</w:t>
       </w:r>
       <w:r>
         <w:tab/>
-      </w:r>
-      <w:proofErr w:type="gramStart"/>
-      <w:r>
         <w:t>true</w:t>
       </w:r>
-      <w:proofErr w:type="gramEnd"/>
-      <w:r>
-        <w:tab/>
-      </w:r>
-      <w:r>
-        <w:tab/>
-      </w:r>
-      <w:r>
-        <w:tab/>
-      </w:r>
-      <w:r>
-        <w:tab/>
-        <w:t>(b)</w:t>
-      </w:r>
-      <w:r>
-        <w:tab/>
-        <w:t>false</w:t>
-      </w:r>
-    </w:p>
-    <w:p>
-      <w:pPr>
-        <w:spacing w:line="360" w:lineRule="auto"/>
-      </w:pPr>
-      <w:r>
-        <w:t>(2)</w:t>
-      </w:r>
-      <w:r>
-        <w:tab/>
-      </w:r>
-      <w:r>
-        <w:t>To create an instance of an abstract class, use the new operator as always.</w:t>
-      </w:r>
-    </w:p>
-    <w:p>
-      <w:pPr>
-        <w:spacing w:line="360" w:lineRule="auto"/>
-      </w:pPr>
-      <w:r>
-        <w:tab/>
-        <w:t>(a)</w:t>
-      </w:r>
-      <w:r>
-        <w:tab/>
-      </w:r>
-      <w:proofErr w:type="gramStart"/>
-      <w:r>
-        <w:t>true</w:t>
-      </w:r>
-      <w:proofErr w:type="gramEnd"/>
-      <w:r>
-        <w:tab/>
-      </w:r>
-      <w:r>
-        <w:tab/>
-      </w:r>
-      <w:r>
-        <w:tab/>
-      </w:r>
-      <w:r>
-        <w:tab/>
-        <w:t>(b)</w:t>
-      </w:r>
-      <w:r>
-        <w:tab/>
-        <w:t>false</w:t>
-      </w:r>
-    </w:p>
-    <w:p>
-      <w:pPr>
-        <w:spacing w:line="360" w:lineRule="auto"/>
-      </w:pPr>
-      <w:r>
-        <w:t>(3)</w:t>
-      </w:r>
-      <w:r>
-        <w:tab/>
-        <w:t>A class that contains abstract methods must be abstract.</w:t>
-      </w:r>
-    </w:p>
-    <w:p>
-      <w:pPr>
-        <w:spacing w:line="360" w:lineRule="auto"/>
-      </w:pPr>
-      <w:r>
-        <w:tab/>
-        <w:t>(a)</w:t>
-      </w:r>
-      <w:r>
-        <w:tab/>
-      </w:r>
-      <w:proofErr w:type="gramStart"/>
-      <w:r>
-        <w:t>true</w:t>
-      </w:r>
-      <w:proofErr w:type="gramEnd"/>
-      <w:r>
-        <w:tab/>
-      </w:r>
-      <w:r>
-        <w:tab/>
-      </w:r>
-      <w:r>
-        <w:tab/>
-      </w:r>
-      <w:r>
-        <w:tab/>
-        <w:t>(b)</w:t>
-      </w:r>
-      <w:r>
-        <w:tab/>
-        <w:t>false</w:t>
-      </w:r>
-    </w:p>
-    <w:p>
-      <w:pPr>
-        <w:spacing w:line="360" w:lineRule="auto"/>
-      </w:pPr>
-      <w:r>
-        <w:t>(4)</w:t>
-      </w:r>
-      <w:r>
-        <w:tab/>
-        <w:t>You may create an abstract child class from a concrete parent class.</w:t>
-      </w:r>
-    </w:p>
-    <w:p>
-      <w:pPr>
-        <w:spacing w:line="360" w:lineRule="auto"/>
-      </w:pPr>
-      <w:r>
-        <w:tab/>
-        <w:t>(a)</w:t>
-      </w:r>
-      <w:r>
-        <w:tab/>
-      </w:r>
-      <w:proofErr w:type="gramStart"/>
-      <w:r>
-        <w:t>true</w:t>
-      </w:r>
-      <w:proofErr w:type="gramEnd"/>
-      <w:r>
-        <w:tab/>
-      </w:r>
-      <w:r>
-        <w:tab/>
-      </w:r>
-      <w:r>
-        <w:tab/>
-      </w:r>
-      <w:r>
-        <w:tab/>
-        <w:t>(b)</w:t>
-      </w:r>
-      <w:r>
-        <w:tab/>
-        <w:t>false</w:t>
-      </w:r>
-    </w:p>
-    <w:p>
-      <w:pPr>
-        <w:spacing w:line="360" w:lineRule="auto"/>
-      </w:pPr>
-      <w:r>
-        <w:t>(5)</w:t>
-      </w:r>
-      <w:r>
-        <w:tab/>
-        <w:t>You can create an abstract child class from an abstract parent class.</w:t>
-      </w:r>
-    </w:p>
-    <w:p>
-      <w:pPr>
-        <w:spacing w:line="360" w:lineRule="auto"/>
-      </w:pPr>
-      <w:r>
-        <w:tab/>
-        <w:t>(a)</w:t>
-      </w:r>
-      <w:r>
-        <w:tab/>
-      </w:r>
-      <w:proofErr w:type="gramStart"/>
-      <w:r>
-        <w:t>true</w:t>
-      </w:r>
-      <w:proofErr w:type="gramEnd"/>
-      <w:r>
-        <w:tab/>
-      </w:r>
-      <w:r>
-        <w:tab/>
-      </w:r>
-      <w:r>
-        <w:tab/>
-      </w:r>
-      <w:r>
-        <w:tab/>
-        <w:t>(b)</w:t>
-      </w:r>
-      <w:r>
-        <w:tab/>
-        <w:t>false</w:t>
-      </w:r>
-    </w:p>
-    <w:p>
-      <w:pPr>
-        <w:spacing w:line="360" w:lineRule="auto"/>
-      </w:pPr>
-      <w:r>
-        <w:t>(6)</w:t>
-      </w:r>
-      <w:r>
-        <w:tab/>
-        <w:t>A subclass can over-ride a concrete parent method and make it abstract.</w:t>
-      </w:r>
-    </w:p>
-    <w:p>
-      <w:pPr>
-        <w:spacing w:line="360" w:lineRule="auto"/>
-      </w:pPr>
-      <w:r>
-        <w:tab/>
-        <w:t>(a)</w:t>
-      </w:r>
-      <w:r>
-        <w:tab/>
-      </w:r>
-      <w:proofErr w:type="gramStart"/>
-      <w:r>
-        <w:t>true</w:t>
-      </w:r>
-      <w:proofErr w:type="gramEnd"/>
-      <w:r>
-        <w:tab/>
-      </w:r>
-      <w:r>
-        <w:tab/>
-      </w:r>
-      <w:r>
-        <w:tab/>
-      </w:r>
-      <w:r>
-        <w:tab/>
-        <w:t>(b)</w:t>
-      </w:r>
-      <w:r>
-        <w:tab/>
-        <w:t>false</w:t>
-      </w:r>
-    </w:p>
-    <w:p>
-      <w:pPr>
-        <w:spacing w:line="360" w:lineRule="auto"/>
-      </w:pPr>
-      <w:r>
-        <w:t>(7)</w:t>
-      </w:r>
-      <w:r>
-        <w:tab/>
-        <w:t>You can use an abstract class as though it were a data type.</w:t>
-      </w:r>
-    </w:p>
-    <w:p>
-      <w:pPr>
-        <w:spacing w:line="360" w:lineRule="auto"/>
-      </w:pPr>
-      <w:r>
-        <w:tab/>
-        <w:t>(a)</w:t>
-      </w:r>
-      <w:r>
-        <w:tab/>
-      </w:r>
-      <w:proofErr w:type="gramStart"/>
-      <w:r>
-        <w:t>true</w:t>
-      </w:r>
-      <w:proofErr w:type="gramEnd"/>
-      <w:r>
-        <w:tab/>
-      </w:r>
-      <w:r>
-        <w:tab/>
-      </w:r>
-      <w:r>
-        <w:tab/>
-      </w:r>
-      <w:r>
-        <w:tab/>
-        <w:t>(b)</w:t>
-      </w:r>
-      <w:r>
-        <w:tab/>
-        <w:t>false</w:t>
-      </w:r>
-    </w:p>
-    <w:p>
-      <w:pPr>
-        <w:spacing w:line="360" w:lineRule="auto"/>
-      </w:pPr>
-      <w:r>
-        <w:t>(8)</w:t>
-      </w:r>
-      <w:r>
-        <w:tab/>
-        <w:t>Abstract methods can be static or non-static.</w:t>
-      </w:r>
-    </w:p>
-    <w:p>
-      <w:pPr>
-        <w:spacing w:line="360" w:lineRule="auto"/>
-      </w:pPr>
-      <w:r>
-        <w:tab/>
-        <w:t>(a)</w:t>
-      </w:r>
-      <w:r>
-        <w:tab/>
-      </w:r>
-      <w:proofErr w:type="gramStart"/>
-      <w:r>
-        <w:t>true</w:t>
-      </w:r>
-      <w:proofErr w:type="gramEnd"/>
-      <w:r>
-        <w:tab/>
-      </w:r>
-      <w:r>
-        <w:tab/>
-      </w:r>
-      <w:r>
-        <w:tab/>
-      </w:r>
-      <w:r>
-        <w:tab/>
-        <w:t>(b)</w:t>
-      </w:r>
-      <w:r>
-        <w:tab/>
-        <w:t>false</w:t>
-      </w:r>
-    </w:p>
-    <w:p>
-      <w:pPr>
-        <w:spacing w:line="360" w:lineRule="auto"/>
-      </w:pPr>
-      <w:r>
-        <w:t>(9)</w:t>
-      </w:r>
-      <w:r>
-        <w:tab/>
-        <w:t>The constructor of an abstract class is public.</w:t>
-      </w:r>
-    </w:p>
-    <w:p>
-      <w:pPr>
-        <w:spacing w:line="360" w:lineRule="auto"/>
-      </w:pPr>
-      <w:r>
-        <w:tab/>
-        <w:t>(a)</w:t>
-      </w:r>
-      <w:r>
-        <w:tab/>
-        <w:t>true</w:t>
-      </w:r>
-      <w:r>
-        <w:tab/>
-      </w:r>
-      <w:r>
-        <w:tab/>
-      </w:r>
-      <w:r>
-        <w:tab/>
-      </w:r>
-      <w:r>
-        <w:tab/>
-        <w:t>(b)</w:t>
-      </w:r>
-      <w:r>
-        <w:tab/>
-        <w:t>false</w:t>
-      </w:r>
-    </w:p>
-    <w:p>
-      <w:pPr>
-        <w:spacing w:line="360" w:lineRule="auto"/>
-      </w:pPr>
-      <w:r>
-        <w:t>(10</w:t>
-      </w:r>
-      <w:r>
-        <w:t>)</w:t>
-      </w:r>
-      <w:r>
-        <w:tab/>
-        <w:t xml:space="preserve">The terms </w:t>
-      </w:r>
-      <w:r>
-        <w:rPr>
-          <w:i/>
-        </w:rPr>
-        <w:t>abstract class</w:t>
-      </w:r>
-      <w:r>
-        <w:t xml:space="preserve"> and </w:t>
-      </w:r>
-      <w:r>
-        <w:rPr>
-          <w:i/>
-        </w:rPr>
-        <w:t>interface</w:t>
-      </w:r>
-      <w:r>
-        <w:t xml:space="preserve"> are interchangeable.</w:t>
-      </w:r>
-    </w:p>
-    <w:p>
-      <w:pPr>
-        <w:spacing w:line="360" w:lineRule="auto"/>
-      </w:pPr>
-      <w:r>
-        <w:tab/>
-        <w:t>(a)</w:t>
-      </w:r>
-      <w:r>
-        <w:tab/>
-      </w:r>
-      <w:proofErr w:type="gramStart"/>
-      <w:r>
-        <w:t>true</w:t>
-      </w:r>
-      <w:proofErr w:type="gramEnd"/>
       <w:r>
         <w:tab/>
       </w:r>
@@ -1004,58 +968,47 @@
           <w:rFonts w:ascii="Consolas" w:hAnsi="Consolas" w:cs="Consolas"/>
         </w:rPr>
       </w:pPr>
+      <w:r>
+        <w:rPr>
+          <w:rFonts w:ascii="Consolas" w:hAnsi="Consolas" w:cs="Consolas"/>
+        </w:rPr>
+        <w:t xml:space="preserve">public void </w:t>
+      </w:r>
+      <w:proofErr w:type="spellStart"/>
       <w:proofErr w:type="gramStart"/>
       <w:r>
         <w:rPr>
           <w:rFonts w:ascii="Consolas" w:hAnsi="Consolas" w:cs="Consolas"/>
         </w:rPr>
-        <w:t>public</w:t>
-      </w:r>
+        <w:t>MouseReleased</w:t>
+      </w:r>
+      <w:proofErr w:type="spellEnd"/>
+      <w:r>
+        <w:rPr>
+          <w:rFonts w:ascii="Consolas" w:hAnsi="Consolas" w:cs="Consolas"/>
+        </w:rPr>
+        <w:t>(</w:t>
+      </w:r>
+      <w:proofErr w:type="spellStart"/>
       <w:proofErr w:type="gramEnd"/>
       <w:r>
         <w:rPr>
           <w:rFonts w:ascii="Consolas" w:hAnsi="Consolas" w:cs="Consolas"/>
         </w:rPr>
-        <w:t xml:space="preserve"> void </w:t>
-      </w:r>
-      <w:proofErr w:type="spellStart"/>
+        <w:t>MouseEvent</w:t>
+      </w:r>
+      <w:proofErr w:type="spellEnd"/>
       <w:r>
         <w:rPr>
           <w:rFonts w:ascii="Consolas" w:hAnsi="Consolas" w:cs="Consolas"/>
         </w:rPr>
-        <w:t>MouseReleased</w:t>
-      </w:r>
-      <w:proofErr w:type="spellEnd"/>
-      <w:r>
-        <w:rPr>
-          <w:rFonts w:ascii="Consolas" w:hAnsi="Consolas" w:cs="Consolas"/>
-        </w:rPr>
-        <w:t>(</w:t>
-      </w:r>
-      <w:proofErr w:type="spellStart"/>
-      <w:r>
-        <w:rPr>
-          <w:rFonts w:ascii="Consolas" w:hAnsi="Consolas" w:cs="Consolas"/>
-        </w:rPr>
-        <w:t>MouseEvent</w:t>
-      </w:r>
-      <w:proofErr w:type="spellEnd"/>
-      <w:r>
-        <w:rPr>
-          <w:rFonts w:ascii="Consolas" w:hAnsi="Consolas" w:cs="Consolas"/>
-        </w:rPr>
         <w:t xml:space="preserve"> e){}</w:t>
       </w:r>
     </w:p>
     <w:p/>
     <w:p>
-      <w:proofErr w:type="gramStart"/>
-      <w:r>
-        <w:t>and</w:t>
-      </w:r>
-      <w:proofErr w:type="gramEnd"/>
-      <w:r>
-        <w:t xml:space="preserve"> Java is perfectly happy; we’ve provided a minimal </w:t>
+      <w:r>
+        <w:t xml:space="preserve">and Java is perfectly happy; we’ve provided a minimal </w:t>
       </w:r>
       <w:r>
         <w:t xml:space="preserve">(empty) </w:t>
@@ -1084,7 +1037,7 @@
         <mc:AlternateContent>
           <mc:Choice Requires="wps">
             <w:drawing>
-              <wp:anchor distT="0" distB="0" distL="114300" distR="114300" simplePos="0" relativeHeight="251659264" behindDoc="0" locked="0" layoutInCell="1" allowOverlap="1" wp14:anchorId="2F92B30A" wp14:editId="29EB64F8">
+              <wp:anchor distT="0" distB="0" distL="114300" distR="114300" simplePos="0" relativeHeight="251659264" behindDoc="0" locked="0" layoutInCell="1" allowOverlap="1" wp14:anchorId="35743E6E" wp14:editId="478BE04C">
                 <wp:simplePos x="0" y="0"/>
                 <wp:positionH relativeFrom="column">
                   <wp:posOffset>1137285</wp:posOffset>
@@ -1167,7 +1120,7 @@
         <mc:AlternateContent>
           <mc:Choice Requires="wps">
             <w:drawing>
-              <wp:anchor distT="0" distB="0" distL="114300" distR="114300" simplePos="0" relativeHeight="251661312" behindDoc="0" locked="0" layoutInCell="1" allowOverlap="1" wp14:anchorId="4A52CF69" wp14:editId="65EBD8CB">
+              <wp:anchor distT="0" distB="0" distL="114300" distR="114300" simplePos="0" relativeHeight="251661312" behindDoc="0" locked="0" layoutInCell="1" allowOverlap="1" wp14:anchorId="5C289162" wp14:editId="1B5E4B46">
                 <wp:simplePos x="0" y="0"/>
                 <wp:positionH relativeFrom="column">
                   <wp:posOffset>3751897</wp:posOffset>
@@ -1590,7 +1543,7 @@
         <mc:AlternateContent>
           <mc:Choice Requires="wps">
             <w:drawing>
-              <wp:anchor distT="0" distB="0" distL="114300" distR="114300" simplePos="0" relativeHeight="251657214" behindDoc="0" locked="0" layoutInCell="1" allowOverlap="1" wp14:anchorId="624CB66F" wp14:editId="33FF9D89">
+              <wp:anchor distT="0" distB="0" distL="114300" distR="114300" simplePos="0" relativeHeight="251657214" behindDoc="0" locked="0" layoutInCell="1" allowOverlap="1" wp14:anchorId="0B7A7AC6" wp14:editId="74C4B633">
                 <wp:simplePos x="0" y="0"/>
                 <wp:positionH relativeFrom="column">
                   <wp:posOffset>4093845</wp:posOffset>
@@ -1841,7 +1794,7 @@
         <mc:AlternateContent>
           <mc:Choice Requires="wps">
             <w:drawing>
-              <wp:anchor distT="0" distB="0" distL="114300" distR="114300" simplePos="0" relativeHeight="251663360" behindDoc="0" locked="0" layoutInCell="1" allowOverlap="1" wp14:anchorId="3B114148" wp14:editId="20024245">
+              <wp:anchor distT="0" distB="0" distL="114300" distR="114300" simplePos="0" relativeHeight="251663360" behindDoc="0" locked="0" layoutInCell="1" allowOverlap="1" wp14:anchorId="398EAC2D" wp14:editId="317018AF">
                 <wp:simplePos x="0" y="0"/>
                 <wp:positionH relativeFrom="column">
                   <wp:posOffset>1064260</wp:posOffset>
@@ -2157,6 +2110,7 @@
       </w:r>
     </w:p>
     <w:sectPr>
+      <w:headerReference w:type="default" r:id="rId8"/>
       <w:pgSz w:w="12240" w:h="15840"/>
       <w:pgMar w:top="1440" w:right="1440" w:bottom="1440" w:left="1440" w:header="720" w:footer="720" w:gutter="0"/>
       <w:cols w:space="720"/>
@@ -2166,9 +2120,60 @@
 </w:document>
 </file>
 
+<file path=word/endnotes.xml><?xml version="1.0" encoding="utf-8"?>
+<w:endnotes xmlns:wpc="http://schemas.microsoft.com/office/word/2010/wordprocessingCanvas" xmlns:mo="http://schemas.microsoft.com/office/mac/office/2008/main" xmlns:mc="http://schemas.openxmlformats.org/markup-compatibility/2006" xmlns:mv="urn:schemas-microsoft-com:mac:vml" xmlns:o="urn:schemas-microsoft-com:office:office" xmlns:r="http://schemas.openxmlformats.org/officeDocument/2006/relationships" xmlns:m="http://schemas.openxmlformats.org/officeDocument/2006/math" xmlns:v="urn:schemas-microsoft-com:vml" xmlns:wp14="http://schemas.microsoft.com/office/word/2010/wordprocessingDrawing" xmlns:wp="http://schemas.openxmlformats.org/drawingml/2006/wordprocessingDrawing" xmlns:w10="urn:schemas-microsoft-com:office:word" xmlns:w="http://schemas.openxmlformats.org/wordprocessingml/2006/main" xmlns:w14="http://schemas.microsoft.com/office/word/2010/wordml" xmlns:w15="http://schemas.microsoft.com/office/word/2012/wordml" xmlns:wpg="http://schemas.microsoft.com/office/word/2010/wordprocessingGroup" xmlns:wpi="http://schemas.microsoft.com/office/word/2010/wordprocessingInk" xmlns:wne="http://schemas.microsoft.com/office/word/2006/wordml" xmlns:wps="http://schemas.microsoft.com/office/word/2010/wordprocessingShape" mc:Ignorable="w14 w15 wp14">
+  <w:endnote w:type="separator" w:id="-1">
+    <w:p>
+      <w:r>
+        <w:separator/>
+      </w:r>
+    </w:p>
+  </w:endnote>
+  <w:endnote w:type="continuationSeparator" w:id="0">
+    <w:p>
+      <w:r>
+        <w:continuationSeparator/>
+      </w:r>
+    </w:p>
+  </w:endnote>
+</w:endnotes>
+</file>
+
+<file path=word/footnotes.xml><?xml version="1.0" encoding="utf-8"?>
+<w:footnotes xmlns:wpc="http://schemas.microsoft.com/office/word/2010/wordprocessingCanvas" xmlns:mo="http://schemas.microsoft.com/office/mac/office/2008/main" xmlns:mc="http://schemas.openxmlformats.org/markup-compatibility/2006" xmlns:mv="urn:schemas-microsoft-com:mac:vml" xmlns:o="urn:schemas-microsoft-com:office:office" xmlns:r="http://schemas.openxmlformats.org/officeDocument/2006/relationships" xmlns:m="http://schemas.openxmlformats.org/officeDocument/2006/math" xmlns:v="urn:schemas-microsoft-com:vml" xmlns:wp14="http://schemas.microsoft.com/office/word/2010/wordprocessingDrawing" xmlns:wp="http://schemas.openxmlformats.org/drawingml/2006/wordprocessingDrawing" xmlns:w10="urn:schemas-microsoft-com:office:word" xmlns:w="http://schemas.openxmlformats.org/wordprocessingml/2006/main" xmlns:w14="http://schemas.microsoft.com/office/word/2010/wordml" xmlns:w15="http://schemas.microsoft.com/office/word/2012/wordml" xmlns:wpg="http://schemas.microsoft.com/office/word/2010/wordprocessingGroup" xmlns:wpi="http://schemas.microsoft.com/office/word/2010/wordprocessingInk" xmlns:wne="http://schemas.microsoft.com/office/word/2006/wordml" xmlns:wps="http://schemas.microsoft.com/office/word/2010/wordprocessingShape" mc:Ignorable="w14 w15 wp14">
+  <w:footnote w:type="separator" w:id="-1">
+    <w:p>
+      <w:r>
+        <w:separator/>
+      </w:r>
+    </w:p>
+  </w:footnote>
+  <w:footnote w:type="continuationSeparator" w:id="0">
+    <w:p>
+      <w:r>
+        <w:continuationSeparator/>
+      </w:r>
+    </w:p>
+  </w:footnote>
+</w:footnotes>
+</file>
+
+<file path=word/header1.xml><?xml version="1.0" encoding="utf-8"?>
+<w:hdr xmlns:wpc="http://schemas.microsoft.com/office/word/2010/wordprocessingCanvas" xmlns:mo="http://schemas.microsoft.com/office/mac/office/2008/main" xmlns:mc="http://schemas.openxmlformats.org/markup-compatibility/2006" xmlns:mv="urn:schemas-microsoft-com:mac:vml" xmlns:o="urn:schemas-microsoft-com:office:office" xmlns:r="http://schemas.openxmlformats.org/officeDocument/2006/relationships" xmlns:m="http://schemas.openxmlformats.org/officeDocument/2006/math" xmlns:v="urn:schemas-microsoft-com:vml" xmlns:wp14="http://schemas.microsoft.com/office/word/2010/wordprocessingDrawing" xmlns:wp="http://schemas.openxmlformats.org/drawingml/2006/wordprocessingDrawing" xmlns:w10="urn:schemas-microsoft-com:office:word" xmlns:w="http://schemas.openxmlformats.org/wordprocessingml/2006/main" xmlns:w14="http://schemas.microsoft.com/office/word/2010/wordml" xmlns:w15="http://schemas.microsoft.com/office/word/2012/wordml" xmlns:wpg="http://schemas.microsoft.com/office/word/2010/wordprocessingGroup" xmlns:wpi="http://schemas.microsoft.com/office/word/2010/wordprocessingInk" xmlns:wne="http://schemas.microsoft.com/office/word/2006/wordml" xmlns:wps="http://schemas.microsoft.com/office/word/2010/wordprocessingShape" mc:Ignorable="w14 w15 wp14">
+  <w:p>
+    <w:pPr>
+      <w:pStyle w:val="Header"/>
+    </w:pPr>
+    <w:r>
+      <w:t xml:space="preserve">Tyler Hunt </w:t>
+    </w:r>
+  </w:p>
+</w:hdr>
+</file>
+
 <file path=word/numbering.xml><?xml version="1.0" encoding="utf-8"?>
-<w:numbering xmlns:wpc="http://schemas.microsoft.com/office/word/2010/wordprocessingCanvas" xmlns:mc="http://schemas.openxmlformats.org/markup-compatibility/2006" xmlns:o="urn:schemas-microsoft-com:office:office" xmlns:r="http://schemas.openxmlformats.org/officeDocument/2006/relationships" xmlns:m="http://schemas.openxmlformats.org/officeDocument/2006/math" xmlns:v="urn:schemas-microsoft-com:vml" xmlns:wp14="http://schemas.microsoft.com/office/word/2010/wordprocessingDrawing" xmlns:wp="http://schemas.openxmlformats.org/drawingml/2006/wordprocessingDrawing" xmlns:w10="urn:schemas-microsoft-com:office:word" xmlns:w="http://schemas.openxmlformats.org/wordprocessingml/2006/main" xmlns:w14="http://schemas.microsoft.com/office/word/2010/wordml" xmlns:w15="http://schemas.microsoft.com/office/word/2012/wordml" xmlns:wpg="http://schemas.microsoft.com/office/word/2010/wordprocessingGroup" xmlns:wpi="http://schemas.microsoft.com/office/word/2010/wordprocessingInk" xmlns:wne="http://schemas.microsoft.com/office/word/2006/wordml" xmlns:wps="http://schemas.microsoft.com/office/word/2010/wordprocessingShape" mc:Ignorable="w14 w15 wp14">
-  <w:abstractNum w:abstractNumId="0" w15:restartNumberingAfterBreak="0">
+<w:numbering xmlns:wpc="http://schemas.microsoft.com/office/word/2010/wordprocessingCanvas" xmlns:mo="http://schemas.microsoft.com/office/mac/office/2008/main" xmlns:mc="http://schemas.openxmlformats.org/markup-compatibility/2006" xmlns:mv="urn:schemas-microsoft-com:mac:vml" xmlns:o="urn:schemas-microsoft-com:office:office" xmlns:r="http://schemas.openxmlformats.org/officeDocument/2006/relationships" xmlns:m="http://schemas.openxmlformats.org/officeDocument/2006/math" xmlns:v="urn:schemas-microsoft-com:vml" xmlns:wp14="http://schemas.microsoft.com/office/word/2010/wordprocessingDrawing" xmlns:wp="http://schemas.openxmlformats.org/drawingml/2006/wordprocessingDrawing" xmlns:w10="urn:schemas-microsoft-com:office:word" xmlns:w="http://schemas.openxmlformats.org/wordprocessingml/2006/main" xmlns:w14="http://schemas.microsoft.com/office/word/2010/wordml" xmlns:w15="http://schemas.microsoft.com/office/word/2012/wordml" xmlns:wpg="http://schemas.microsoft.com/office/word/2010/wordprocessingGroup" xmlns:wpi="http://schemas.microsoft.com/office/word/2010/wordprocessingInk" xmlns:wne="http://schemas.microsoft.com/office/word/2006/wordml" xmlns:wps="http://schemas.microsoft.com/office/word/2010/wordprocessingShape" mc:Ignorable="w14 w15 wp14">
+  <w:abstractNum w:abstractNumId="0">
     <w:nsid w:val="7C3003D8"/>
     <w:multiLevelType w:val="hybridMultilevel"/>
     <w:tmpl w:val="6E2E61CE"/>
@@ -2300,7 +2305,7 @@
     </w:rPrDefault>
     <w:pPrDefault/>
   </w:docDefaults>
-  <w:latentStyles w:defLockedState="0" w:defUIPriority="99" w:defSemiHidden="0" w:defUnhideWhenUsed="0" w:defQFormat="0" w:count="371">
+  <w:latentStyles w:defLockedState="0" w:defUIPriority="99" w:defSemiHidden="0" w:defUnhideWhenUsed="0" w:defQFormat="0" w:count="382">
     <w:lsdException w:name="Normal" w:uiPriority="0" w:qFormat="1"/>
     <w:lsdException w:name="heading 1" w:uiPriority="9" w:qFormat="1"/>
     <w:lsdException w:name="heading 2" w:semiHidden="1" w:uiPriority="9" w:unhideWhenUsed="1" w:qFormat="1"/>
@@ -2406,7 +2411,6 @@
     <w:lsdException w:name="HTML Sample" w:semiHidden="1" w:unhideWhenUsed="1"/>
     <w:lsdException w:name="HTML Typewriter" w:semiHidden="1" w:unhideWhenUsed="1"/>
     <w:lsdException w:name="HTML Variable" w:semiHidden="1" w:unhideWhenUsed="1"/>
-    <w:lsdException w:name="Normal Table" w:semiHidden="1" w:unhideWhenUsed="1"/>
     <w:lsdException w:name="annotation subject" w:semiHidden="1" w:unhideWhenUsed="1"/>
     <w:lsdException w:name="No List" w:semiHidden="1" w:unhideWhenUsed="1"/>
     <w:lsdException w:name="Outline List 1" w:semiHidden="1" w:unhideWhenUsed="1"/>
@@ -2452,11 +2456,9 @@
     <w:lsdException w:name="Table Subtle 1" w:semiHidden="1" w:unhideWhenUsed="1"/>
     <w:lsdException w:name="Table Subtle 2" w:semiHidden="1" w:unhideWhenUsed="1"/>
     <w:lsdException w:name="Table Web 1" w:semiHidden="1" w:unhideWhenUsed="1"/>
-    <w:lsdException w:name="Table Web 2" w:semiHidden="1" w:unhideWhenUsed="1"/>
     <w:lsdException w:name="Table Web 3" w:semiHidden="1" w:unhideWhenUsed="1"/>
     <w:lsdException w:name="Balloon Text" w:semiHidden="1" w:unhideWhenUsed="1"/>
     <w:lsdException w:name="Table Grid" w:uiPriority="59"/>
-    <w:lsdException w:name="Table Theme" w:semiHidden="1" w:unhideWhenUsed="1"/>
     <w:lsdException w:name="Placeholder Text" w:semiHidden="1"/>
     <w:lsdException w:name="No Spacing" w:uiPriority="1" w:qFormat="1"/>
     <w:lsdException w:name="Light Shading" w:uiPriority="60"/>
@@ -2672,6 +2674,8 @@
     <w:lsdException w:name="List Table 5 Dark Accent 6" w:uiPriority="50"/>
     <w:lsdException w:name="List Table 6 Colorful Accent 6" w:uiPriority="51"/>
     <w:lsdException w:name="List Table 7 Colorful Accent 6" w:uiPriority="52"/>
+    <w:lsdException w:name="Mention" w:semiHidden="1" w:unhideWhenUsed="1"/>
+    <w:lsdException w:name="Smart Hyperlink" w:semiHidden="1" w:unhideWhenUsed="1"/>
   </w:latentStyles>
   <w:style w:type="paragraph" w:default="1" w:styleId="Normal">
     <w:name w:val="Normal"/>
@@ -2737,6 +2741,7 @@
     <w:uiPriority w:val="59"/>
     <w:rsid w:val="00B26AC8"/>
     <w:tblPr>
+      <w:tblInd w:w="0" w:type="dxa"/>
       <w:tblBorders>
         <w:top w:val="single" w:sz="4" w:space="0" w:color="auto"/>
         <w:left w:val="single" w:sz="4" w:space="0" w:color="auto"/>
@@ -2745,6 +2750,12 @@
         <w:insideH w:val="single" w:sz="4" w:space="0" w:color="auto"/>
         <w:insideV w:val="single" w:sz="4" w:space="0" w:color="auto"/>
       </w:tblBorders>
+      <w:tblCellMar>
+        <w:top w:w="0" w:type="dxa"/>
+        <w:left w:w="108" w:type="dxa"/>
+        <w:bottom w:w="0" w:type="dxa"/>
+        <w:right w:w="108" w:type="dxa"/>
+      </w:tblCellMar>
     </w:tblPr>
   </w:style>
   <w:style w:type="paragraph" w:styleId="ListParagraph">
@@ -2757,6 +2768,48 @@
       <w:ind w:left="720"/>
       <w:contextualSpacing/>
     </w:pPr>
+  </w:style>
+  <w:style w:type="paragraph" w:styleId="Header">
+    <w:name w:val="header"/>
+    <w:basedOn w:val="Normal"/>
+    <w:link w:val="HeaderChar"/>
+    <w:uiPriority w:val="99"/>
+    <w:unhideWhenUsed/>
+    <w:rsid w:val="0024469C"/>
+    <w:pPr>
+      <w:tabs>
+        <w:tab w:val="center" w:pos="4680"/>
+        <w:tab w:val="right" w:pos="9360"/>
+      </w:tabs>
+    </w:pPr>
+  </w:style>
+  <w:style w:type="character" w:customStyle="1" w:styleId="HeaderChar">
+    <w:name w:val="Header Char"/>
+    <w:basedOn w:val="DefaultParagraphFont"/>
+    <w:link w:val="Header"/>
+    <w:uiPriority w:val="99"/>
+    <w:rsid w:val="0024469C"/>
+  </w:style>
+  <w:style w:type="paragraph" w:styleId="Footer">
+    <w:name w:val="footer"/>
+    <w:basedOn w:val="Normal"/>
+    <w:link w:val="FooterChar"/>
+    <w:uiPriority w:val="99"/>
+    <w:unhideWhenUsed/>
+    <w:rsid w:val="0024469C"/>
+    <w:pPr>
+      <w:tabs>
+        <w:tab w:val="center" w:pos="4680"/>
+        <w:tab w:val="right" w:pos="9360"/>
+      </w:tabs>
+    </w:pPr>
+  </w:style>
+  <w:style w:type="character" w:customStyle="1" w:styleId="FooterChar">
+    <w:name w:val="Footer Char"/>
+    <w:basedOn w:val="DefaultParagraphFont"/>
+    <w:link w:val="Footer"/>
+    <w:uiPriority w:val="99"/>
+    <w:rsid w:val="0024469C"/>
   </w:style>
 </w:styles>
 </file>
@@ -3051,7 +3104,7 @@
 </file>
 
 <file path=customXml/itemProps1.xml><?xml version="1.0" encoding="utf-8"?>
-<ds:datastoreItem xmlns:ds="http://schemas.openxmlformats.org/officeDocument/2006/customXml" ds:itemID="{94767CE5-C498-4A38-BD22-64135207FD2C}">
+<ds:datastoreItem xmlns:ds="http://schemas.openxmlformats.org/officeDocument/2006/customXml" ds:itemID="{EDE5E676-071D-C747-9E12-A08E93E3B88D}">
   <ds:schemaRefs>
     <ds:schemaRef ds:uri="http://schemas.openxmlformats.org/officeDocument/2006/bibliography"/>
   </ds:schemaRefs>

</xml_diff>

<commit_message>
week 8 java hw complete
</commit_message>
<xml_diff>
--- a/Adv Java/Week 8/Week 8 Lecture Notes - Chapter 13.docx
+++ b/Adv Java/Week 8/Week 8 Lecture Notes - Chapter 13.docx
@@ -87,8 +87,6 @@
       <w:r>
         <w:t>, which provide the method signature and nothing more.</w:t>
       </w:r>
-      <w:bookmarkStart w:id="0" w:name="_GoBack"/>
-      <w:bookmarkEnd w:id="0"/>
     </w:p>
     <w:p/>
     <w:p>
@@ -744,15 +742,7 @@
         <w:t>implementation</w:t>
       </w:r>
       <w:r>
-        <w:t xml:space="preserve"> (which can be empty) for every method defined in the interface. For example, </w:t>
-      </w:r>
-      <w:proofErr w:type="spellStart"/>
-      <w:r>
-        <w:t>MouseListener</w:t>
-      </w:r>
-      <w:proofErr w:type="spellEnd"/>
-      <w:r>
-        <w:t xml:space="preserve"> provides five method definitions:</w:t>
+        <w:t xml:space="preserve"> (which can be empty) for every method defined in the interface. For example, MouseListener provides five method definitions:</w:t>
       </w:r>
     </w:p>
     <w:p/>
@@ -763,35 +753,63 @@
           <w:rFonts w:ascii="Consolas" w:hAnsi="Consolas" w:cs="Consolas"/>
         </w:rPr>
       </w:pPr>
-      <w:proofErr w:type="spellStart"/>
       <w:proofErr w:type="gramStart"/>
       <w:r>
         <w:rPr>
           <w:rFonts w:ascii="Consolas" w:hAnsi="Consolas" w:cs="Consolas"/>
         </w:rPr>
-        <w:t>MouseClicked</w:t>
-      </w:r>
-      <w:proofErr w:type="spellEnd"/>
+        <w:t>MouseClicked(</w:t>
+      </w:r>
+      <w:proofErr w:type="gramEnd"/>
       <w:r>
         <w:rPr>
           <w:rFonts w:ascii="Consolas" w:hAnsi="Consolas" w:cs="Consolas"/>
         </w:rPr>
-        <w:t>(</w:t>
-      </w:r>
-      <w:proofErr w:type="spellStart"/>
+        <w:t>MouseEvent e)</w:t>
+      </w:r>
+    </w:p>
+    <w:p>
+      <w:pPr>
+        <w:ind w:left="720"/>
+        <w:rPr>
+          <w:rFonts w:ascii="Consolas" w:hAnsi="Consolas" w:cs="Consolas"/>
+        </w:rPr>
+      </w:pPr>
+      <w:proofErr w:type="gramStart"/>
+      <w:r>
+        <w:rPr>
+          <w:rFonts w:ascii="Consolas" w:hAnsi="Consolas" w:cs="Consolas"/>
+        </w:rPr>
+        <w:t>MouseEntered(</w:t>
+      </w:r>
       <w:proofErr w:type="gramEnd"/>
       <w:r>
         <w:rPr>
           <w:rFonts w:ascii="Consolas" w:hAnsi="Consolas" w:cs="Consolas"/>
         </w:rPr>
-        <w:t>MouseEvent</w:t>
-      </w:r>
-      <w:proofErr w:type="spellEnd"/>
-      <w:r>
+        <w:t>MouseEvent e)</w:t>
+      </w:r>
+    </w:p>
+    <w:p>
+      <w:pPr>
+        <w:ind w:left="720"/>
         <w:rPr>
           <w:rFonts w:ascii="Consolas" w:hAnsi="Consolas" w:cs="Consolas"/>
         </w:rPr>
-        <w:t xml:space="preserve"> e)</w:t>
+      </w:pPr>
+      <w:proofErr w:type="gramStart"/>
+      <w:r>
+        <w:rPr>
+          <w:rFonts w:ascii="Consolas" w:hAnsi="Consolas" w:cs="Consolas"/>
+        </w:rPr>
+        <w:t>MouseExited(</w:t>
+      </w:r>
+      <w:proofErr w:type="gramEnd"/>
+      <w:r>
+        <w:rPr>
+          <w:rFonts w:ascii="Consolas" w:hAnsi="Consolas" w:cs="Consolas"/>
+        </w:rPr>
+        <w:t>MouseEvent e)</w:t>
       </w:r>
     </w:p>
     <w:p>
@@ -801,208 +819,76 @@
           <w:rFonts w:ascii="Consolas" w:hAnsi="Consolas" w:cs="Consolas"/>
         </w:rPr>
       </w:pPr>
-      <w:proofErr w:type="spellStart"/>
       <w:proofErr w:type="gramStart"/>
       <w:r>
         <w:rPr>
           <w:rFonts w:ascii="Consolas" w:hAnsi="Consolas" w:cs="Consolas"/>
         </w:rPr>
-        <w:t>MouseEntered</w:t>
-      </w:r>
-      <w:proofErr w:type="spellEnd"/>
+        <w:t>MousePressed(</w:t>
+      </w:r>
+      <w:proofErr w:type="gramEnd"/>
       <w:r>
         <w:rPr>
           <w:rFonts w:ascii="Consolas" w:hAnsi="Consolas" w:cs="Consolas"/>
         </w:rPr>
-        <w:t>(</w:t>
-      </w:r>
-      <w:proofErr w:type="spellStart"/>
+        <w:t>MouseEvent e)</w:t>
+      </w:r>
+    </w:p>
+    <w:p>
+      <w:pPr>
+        <w:ind w:left="720"/>
+        <w:rPr>
+          <w:rFonts w:ascii="Consolas" w:hAnsi="Consolas" w:cs="Consolas"/>
+        </w:rPr>
+      </w:pPr>
+      <w:proofErr w:type="gramStart"/>
+      <w:r>
+        <w:rPr>
+          <w:rFonts w:ascii="Consolas" w:hAnsi="Consolas" w:cs="Consolas"/>
+        </w:rPr>
+        <w:t>MouseReleased(</w:t>
+      </w:r>
       <w:proofErr w:type="gramEnd"/>
       <w:r>
         <w:rPr>
           <w:rFonts w:ascii="Consolas" w:hAnsi="Consolas" w:cs="Consolas"/>
         </w:rPr>
-        <w:t>MouseEvent</w:t>
-      </w:r>
-      <w:proofErr w:type="spellEnd"/>
-      <w:r>
+        <w:t>MouseEvent e)</w:t>
+      </w:r>
+    </w:p>
+    <w:p/>
+    <w:p>
+      <w:r>
+        <w:t>If we don’t want to make any use of, say, MouseReleased, we simply write in our code</w:t>
+      </w:r>
+    </w:p>
+    <w:p/>
+    <w:p>
+      <w:pPr>
+        <w:ind w:firstLine="720"/>
         <w:rPr>
           <w:rFonts w:ascii="Consolas" w:hAnsi="Consolas" w:cs="Consolas"/>
         </w:rPr>
-        <w:t xml:space="preserve"> e)</w:t>
-      </w:r>
-    </w:p>
-    <w:p>
-      <w:pPr>
-        <w:ind w:left="720"/>
+      </w:pPr>
+      <w:r>
         <w:rPr>
           <w:rFonts w:ascii="Consolas" w:hAnsi="Consolas" w:cs="Consolas"/>
         </w:rPr>
-      </w:pPr>
-      <w:proofErr w:type="spellStart"/>
+        <w:t xml:space="preserve">public void </w:t>
+      </w:r>
       <w:proofErr w:type="gramStart"/>
       <w:r>
         <w:rPr>
           <w:rFonts w:ascii="Consolas" w:hAnsi="Consolas" w:cs="Consolas"/>
         </w:rPr>
-        <w:t>MouseExited</w:t>
-      </w:r>
-      <w:proofErr w:type="spellEnd"/>
+        <w:t>MouseReleased(</w:t>
+      </w:r>
+      <w:proofErr w:type="gramEnd"/>
       <w:r>
         <w:rPr>
           <w:rFonts w:ascii="Consolas" w:hAnsi="Consolas" w:cs="Consolas"/>
         </w:rPr>
-        <w:t>(</w:t>
-      </w:r>
-      <w:proofErr w:type="spellStart"/>
-      <w:proofErr w:type="gramEnd"/>
-      <w:r>
-        <w:rPr>
-          <w:rFonts w:ascii="Consolas" w:hAnsi="Consolas" w:cs="Consolas"/>
-        </w:rPr>
-        <w:t>MouseEvent</w:t>
-      </w:r>
-      <w:proofErr w:type="spellEnd"/>
-      <w:r>
-        <w:rPr>
-          <w:rFonts w:ascii="Consolas" w:hAnsi="Consolas" w:cs="Consolas"/>
-        </w:rPr>
-        <w:t xml:space="preserve"> e)</w:t>
-      </w:r>
-    </w:p>
-    <w:p>
-      <w:pPr>
-        <w:ind w:left="720"/>
-        <w:rPr>
-          <w:rFonts w:ascii="Consolas" w:hAnsi="Consolas" w:cs="Consolas"/>
-        </w:rPr>
-      </w:pPr>
-      <w:proofErr w:type="spellStart"/>
-      <w:proofErr w:type="gramStart"/>
-      <w:r>
-        <w:rPr>
-          <w:rFonts w:ascii="Consolas" w:hAnsi="Consolas" w:cs="Consolas"/>
-        </w:rPr>
-        <w:t>MousePressed</w:t>
-      </w:r>
-      <w:proofErr w:type="spellEnd"/>
-      <w:r>
-        <w:rPr>
-          <w:rFonts w:ascii="Consolas" w:hAnsi="Consolas" w:cs="Consolas"/>
-        </w:rPr>
-        <w:t>(</w:t>
-      </w:r>
-      <w:proofErr w:type="spellStart"/>
-      <w:proofErr w:type="gramEnd"/>
-      <w:r>
-        <w:rPr>
-          <w:rFonts w:ascii="Consolas" w:hAnsi="Consolas" w:cs="Consolas"/>
-        </w:rPr>
-        <w:t>MouseEvent</w:t>
-      </w:r>
-      <w:proofErr w:type="spellEnd"/>
-      <w:r>
-        <w:rPr>
-          <w:rFonts w:ascii="Consolas" w:hAnsi="Consolas" w:cs="Consolas"/>
-        </w:rPr>
-        <w:t xml:space="preserve"> e)</w:t>
-      </w:r>
-    </w:p>
-    <w:p>
-      <w:pPr>
-        <w:ind w:left="720"/>
-        <w:rPr>
-          <w:rFonts w:ascii="Consolas" w:hAnsi="Consolas" w:cs="Consolas"/>
-        </w:rPr>
-      </w:pPr>
-      <w:proofErr w:type="spellStart"/>
-      <w:proofErr w:type="gramStart"/>
-      <w:r>
-        <w:rPr>
-          <w:rFonts w:ascii="Consolas" w:hAnsi="Consolas" w:cs="Consolas"/>
-        </w:rPr>
-        <w:t>MouseReleased</w:t>
-      </w:r>
-      <w:proofErr w:type="spellEnd"/>
-      <w:r>
-        <w:rPr>
-          <w:rFonts w:ascii="Consolas" w:hAnsi="Consolas" w:cs="Consolas"/>
-        </w:rPr>
-        <w:t>(</w:t>
-      </w:r>
-      <w:proofErr w:type="spellStart"/>
-      <w:proofErr w:type="gramEnd"/>
-      <w:r>
-        <w:rPr>
-          <w:rFonts w:ascii="Consolas" w:hAnsi="Consolas" w:cs="Consolas"/>
-        </w:rPr>
-        <w:t>MouseEvent</w:t>
-      </w:r>
-      <w:proofErr w:type="spellEnd"/>
-      <w:r>
-        <w:rPr>
-          <w:rFonts w:ascii="Consolas" w:hAnsi="Consolas" w:cs="Consolas"/>
-        </w:rPr>
-        <w:t xml:space="preserve"> e)</w:t>
-      </w:r>
-    </w:p>
-    <w:p/>
-    <w:p>
-      <w:r>
-        <w:t xml:space="preserve">If we don’t want to make any use of, say, </w:t>
-      </w:r>
-      <w:proofErr w:type="spellStart"/>
-      <w:r>
-        <w:t>MouseReleased</w:t>
-      </w:r>
-      <w:proofErr w:type="spellEnd"/>
-      <w:r>
-        <w:t>, we simply write in our code</w:t>
-      </w:r>
-    </w:p>
-    <w:p/>
-    <w:p>
-      <w:pPr>
-        <w:ind w:firstLine="720"/>
-        <w:rPr>
-          <w:rFonts w:ascii="Consolas" w:hAnsi="Consolas" w:cs="Consolas"/>
-        </w:rPr>
-      </w:pPr>
-      <w:r>
-        <w:rPr>
-          <w:rFonts w:ascii="Consolas" w:hAnsi="Consolas" w:cs="Consolas"/>
-        </w:rPr>
-        <w:t xml:space="preserve">public void </w:t>
-      </w:r>
-      <w:proofErr w:type="spellStart"/>
-      <w:proofErr w:type="gramStart"/>
-      <w:r>
-        <w:rPr>
-          <w:rFonts w:ascii="Consolas" w:hAnsi="Consolas" w:cs="Consolas"/>
-        </w:rPr>
-        <w:t>MouseReleased</w:t>
-      </w:r>
-      <w:proofErr w:type="spellEnd"/>
-      <w:r>
-        <w:rPr>
-          <w:rFonts w:ascii="Consolas" w:hAnsi="Consolas" w:cs="Consolas"/>
-        </w:rPr>
-        <w:t>(</w:t>
-      </w:r>
-      <w:proofErr w:type="spellStart"/>
-      <w:proofErr w:type="gramEnd"/>
-      <w:r>
-        <w:rPr>
-          <w:rFonts w:ascii="Consolas" w:hAnsi="Consolas" w:cs="Consolas"/>
-        </w:rPr>
-        <w:t>MouseEvent</w:t>
-      </w:r>
-      <w:proofErr w:type="spellEnd"/>
-      <w:r>
-        <w:rPr>
-          <w:rFonts w:ascii="Consolas" w:hAnsi="Consolas" w:cs="Consolas"/>
-        </w:rPr>
-        <w:t xml:space="preserve"> e){}</w:t>
+        <w:t>MouseEvent e){}</w:t>
       </w:r>
     </w:p>
     <w:p/>
@@ -1236,75 +1122,28 @@
           </w:p>
           <w:p>
             <w:r>
-              <w:t xml:space="preserve"># </w:t>
-            </w:r>
-            <w:proofErr w:type="spellStart"/>
-            <w:r>
-              <w:t>boolean</w:t>
-            </w:r>
-            <w:proofErr w:type="spellEnd"/>
-            <w:r>
-              <w:t>: fill</w:t>
-            </w:r>
-          </w:p>
-          <w:p>
-            <w:r>
-              <w:t xml:space="preserve">+ </w:t>
-            </w:r>
-            <w:proofErr w:type="spellStart"/>
-            <w:r>
-              <w:t>boolean</w:t>
-            </w:r>
-            <w:proofErr w:type="spellEnd"/>
-            <w:r>
-              <w:t xml:space="preserve"> SHAPE_DEFAULT_FILL = false</w:t>
-            </w:r>
-          </w:p>
-          <w:p>
-            <w:r>
-              <w:t xml:space="preserve">+ Color     SHAPE_DEFAULT_COLOR = </w:t>
-            </w:r>
-            <w:proofErr w:type="spellStart"/>
-            <w:r>
-              <w:t>Color.gray</w:t>
-            </w:r>
-            <w:proofErr w:type="spellEnd"/>
-          </w:p>
-          <w:p>
-            <w:r>
-              <w:t xml:space="preserve">+ </w:t>
-            </w:r>
-            <w:proofErr w:type="spellStart"/>
-            <w:r>
-              <w:t>boolean</w:t>
-            </w:r>
-            <w:proofErr w:type="spellEnd"/>
-            <w:r>
-              <w:t xml:space="preserve"> SHAPE_SET_FILL = true // use with </w:t>
-            </w:r>
-            <w:proofErr w:type="spellStart"/>
-            <w:r>
-              <w:t>setFill</w:t>
-            </w:r>
-            <w:proofErr w:type="spellEnd"/>
-          </w:p>
-          <w:p>
-            <w:r>
-              <w:t xml:space="preserve">+ </w:t>
-            </w:r>
-            <w:proofErr w:type="spellStart"/>
-            <w:r>
-              <w:t>boolean</w:t>
-            </w:r>
-            <w:proofErr w:type="spellEnd"/>
-            <w:r>
-              <w:t xml:space="preserve"> SHAPE_SET_OUTLINE = false // use with </w:t>
-            </w:r>
-            <w:proofErr w:type="spellStart"/>
-            <w:r>
-              <w:t>setFill</w:t>
-            </w:r>
-            <w:proofErr w:type="spellEnd"/>
+              <w:t># boolean: fill</w:t>
+            </w:r>
+          </w:p>
+          <w:p>
+            <w:r>
+              <w:t>+ boolean SHAPE_DEFAULT_FILL = false</w:t>
+            </w:r>
+          </w:p>
+          <w:p>
+            <w:r>
+              <w:t>+ Color     SHAPE_DEFAULT_COLOR = Color.gray</w:t>
+            </w:r>
+          </w:p>
+          <w:p>
+            <w:r>
+              <w:t>+ boolean SHAPE_SET_FILL = true // use with setFill</w:t>
+            </w:r>
+          </w:p>
+          <w:p>
+            <w:r>
+              <w:t>+ boolean SHAPE_SET_OUTLINE = false // use with setFill</w:t>
+            </w:r>
           </w:p>
           <w:p/>
         </w:tc>
@@ -1324,122 +1163,42 @@
           </w:p>
           <w:p>
             <w:r>
-              <w:t xml:space="preserve">+ Color </w:t>
-            </w:r>
-            <w:proofErr w:type="spellStart"/>
-            <w:r>
-              <w:t>getColor</w:t>
-            </w:r>
-            <w:proofErr w:type="spellEnd"/>
-            <w:r>
-              <w:t>()</w:t>
-            </w:r>
-          </w:p>
-          <w:p>
-            <w:r>
-              <w:t xml:space="preserve">+ void </w:t>
-            </w:r>
-            <w:proofErr w:type="spellStart"/>
-            <w:r>
-              <w:t>setColor</w:t>
-            </w:r>
-            <w:proofErr w:type="spellEnd"/>
-            <w:r>
-              <w:t>(Color c)</w:t>
-            </w:r>
-          </w:p>
-          <w:p>
-            <w:r>
-              <w:t xml:space="preserve">+ </w:t>
-            </w:r>
-            <w:proofErr w:type="spellStart"/>
-            <w:r>
-              <w:t>boolean</w:t>
-            </w:r>
-            <w:proofErr w:type="spellEnd"/>
-            <w:r>
-              <w:t xml:space="preserve"> </w:t>
-            </w:r>
-            <w:proofErr w:type="spellStart"/>
-            <w:r>
-              <w:t>getFill</w:t>
-            </w:r>
-            <w:proofErr w:type="spellEnd"/>
-            <w:r>
-              <w:t>()</w:t>
-            </w:r>
-          </w:p>
-          <w:p>
-            <w:r>
-              <w:t xml:space="preserve">+ void </w:t>
-            </w:r>
-            <w:proofErr w:type="spellStart"/>
-            <w:r>
-              <w:t>setFill</w:t>
-            </w:r>
-            <w:proofErr w:type="spellEnd"/>
-            <w:r>
-              <w:t>(</w:t>
-            </w:r>
-            <w:proofErr w:type="spellStart"/>
-            <w:r>
-              <w:t>boolean</w:t>
-            </w:r>
-            <w:proofErr w:type="spellEnd"/>
-            <w:r>
-              <w:t xml:space="preserve"> f)</w:t>
-            </w:r>
-          </w:p>
-          <w:p>
-            <w:r>
-              <w:t xml:space="preserve">+ double </w:t>
-            </w:r>
-            <w:proofErr w:type="spellStart"/>
-            <w:r>
-              <w:t>getX</w:t>
-            </w:r>
-            <w:proofErr w:type="spellEnd"/>
-            <w:r>
-              <w:t>();</w:t>
-            </w:r>
-          </w:p>
-          <w:p>
-            <w:r>
-              <w:t xml:space="preserve">+ double </w:t>
-            </w:r>
-            <w:proofErr w:type="spellStart"/>
-            <w:r>
-              <w:t>getY</w:t>
-            </w:r>
-            <w:proofErr w:type="spellEnd"/>
-            <w:r>
-              <w:t>();</w:t>
-            </w:r>
-          </w:p>
-          <w:p>
-            <w:r>
-              <w:t xml:space="preserve">+ void </w:t>
-            </w:r>
-            <w:proofErr w:type="spellStart"/>
-            <w:r>
-              <w:t>setX</w:t>
-            </w:r>
-            <w:proofErr w:type="spellEnd"/>
-            <w:r>
-              <w:t>(double x);</w:t>
-            </w:r>
-          </w:p>
-          <w:p>
-            <w:r>
-              <w:t xml:space="preserve">+ void </w:t>
-            </w:r>
-            <w:proofErr w:type="spellStart"/>
-            <w:r>
-              <w:t>setY</w:t>
-            </w:r>
-            <w:proofErr w:type="spellEnd"/>
-            <w:r>
-              <w:t>(double y)</w:t>
+              <w:t>+ Color getColor()</w:t>
+            </w:r>
+          </w:p>
+          <w:p>
+            <w:r>
+              <w:t>+ void setColor(Color c)</w:t>
+            </w:r>
+          </w:p>
+          <w:p>
+            <w:r>
+              <w:t>+ boolean getFill()</w:t>
+            </w:r>
+          </w:p>
+          <w:p>
+            <w:r>
+              <w:t>+ void setFill(boolean f)</w:t>
+            </w:r>
+          </w:p>
+          <w:p>
+            <w:r>
+              <w:t>+ double getX();</w:t>
+            </w:r>
+          </w:p>
+          <w:p>
+            <w:r>
+              <w:t>+ double getY();</w:t>
+            </w:r>
+          </w:p>
+          <w:p>
+            <w:r>
+              <w:t>+ void setX(double x);</w:t>
+            </w:r>
+          </w:p>
+          <w:p>
+            <w:r>
+              <w:t>+ void setY(double y)</w:t>
             </w:r>
           </w:p>
           <w:p>
@@ -1451,19 +1210,11 @@
             <w:r>
               <w:t xml:space="preserve">+ double </w:t>
             </w:r>
-            <w:proofErr w:type="spellStart"/>
             <w:r>
               <w:rPr>
                 <w:i/>
               </w:rPr>
-              <w:t>getArea</w:t>
-            </w:r>
-            <w:proofErr w:type="spellEnd"/>
-            <w:r>
-              <w:rPr>
-                <w:i/>
-              </w:rPr>
-              <w:t>()</w:t>
+              <w:t>getArea()</w:t>
             </w:r>
           </w:p>
           <w:p>
@@ -1481,19 +1232,11 @@
             <w:r>
               <w:t xml:space="preserve"> double </w:t>
             </w:r>
-            <w:proofErr w:type="spellStart"/>
             <w:r>
               <w:rPr>
                 <w:i/>
               </w:rPr>
-              <w:t>getPerimeter</w:t>
-            </w:r>
-            <w:proofErr w:type="spellEnd"/>
-            <w:r>
-              <w:rPr>
-                <w:i/>
-              </w:rPr>
-              <w:t>()</w:t>
+              <w:t>getPerimeter()</w:t>
             </w:r>
           </w:p>
           <w:p>
@@ -1508,19 +1251,11 @@
             <w:r>
               <w:t xml:space="preserve">void </w:t>
             </w:r>
-            <w:proofErr w:type="spellStart"/>
             <w:r>
               <w:rPr>
                 <w:i/>
               </w:rPr>
-              <w:t>drawShape</w:t>
-            </w:r>
-            <w:proofErr w:type="spellEnd"/>
-            <w:r>
-              <w:rPr>
-                <w:i/>
-              </w:rPr>
-              <w:t>()</w:t>
+              <w:t>drawShape()</w:t>
             </w:r>
           </w:p>
           <w:p>
@@ -2086,16 +1821,11 @@
     <w:p/>
     <w:p>
       <w:r>
-        <w:t xml:space="preserve">For next week, implement the entire hierarchy of classes as defined, with the </w:t>
-      </w:r>
-      <w:proofErr w:type="spellStart"/>
-      <w:r>
-        <w:t>draw</w:t>
+        <w:t>For next week, implement the entire hierarchy of classes as defined, with the draw</w:t>
       </w:r>
       <w:r>
         <w:t>Shape</w:t>
       </w:r>
-      <w:proofErr w:type="spellEnd"/>
       <w:r>
         <w:t xml:space="preserve"> method doing nothing more than writing text to the screen. Make it fairly detailed: for instance, it should specify the upper-left coordinates and the various parameters that make up the shape</w:t>
       </w:r>
@@ -2108,6 +1838,602 @@
       <w:r>
         <w:t xml:space="preserve">Then design and add at least one additional shape. </w:t>
       </w:r>
+    </w:p>
+    <w:p/>
+    <w:p>
+      <w:r>
+        <w:t>~~~~~~~~~~~~ Abstract classes and Interfaces Program - Advanced Java Week 8 ~~~~~~~~~~~~</w:t>
+      </w:r>
+    </w:p>
+    <w:p/>
+    <w:p>
+      <w:r>
+        <w:t>Drawing a Square:</w:t>
+      </w:r>
+    </w:p>
+    <w:p>
+      <w:r>
+        <w:t xml:space="preserve">        Size:        </w:t>
+      </w:r>
+      <w:proofErr w:type="gramStart"/>
+      <w:r>
+        <w:t xml:space="preserve">   [</w:t>
+      </w:r>
+      <w:proofErr w:type="gramEnd"/>
+      <w:r>
+        <w:t xml:space="preserve"> 5.0, 5.0 ]</w:t>
+      </w:r>
+    </w:p>
+    <w:p>
+      <w:r>
+        <w:t xml:space="preserve">        Position:       x = 1.0, y = 1.0</w:t>
+      </w:r>
+    </w:p>
+    <w:p>
+      <w:r>
+        <w:t xml:space="preserve">        Color:          </w:t>
+      </w:r>
+      <w:proofErr w:type="gramStart"/>
+      <w:r>
+        <w:t>java.awt.Color</w:t>
+      </w:r>
+      <w:proofErr w:type="gramEnd"/>
+      <w:r>
+        <w:t>[r=128,g=128,b=128]</w:t>
+      </w:r>
+    </w:p>
+    <w:p>
+      <w:r>
+        <w:t xml:space="preserve">        Filled:         false</w:t>
+      </w:r>
+    </w:p>
+    <w:p>
+      <w:r>
+        <w:t xml:space="preserve">        Outlined:       false</w:t>
+      </w:r>
+    </w:p>
+    <w:p>
+      <w:r>
+        <w:t xml:space="preserve">        Area:           25.0000</w:t>
+      </w:r>
+    </w:p>
+    <w:p>
+      <w:r>
+        <w:t xml:space="preserve">        Perimeter:      20.0000</w:t>
+      </w:r>
+    </w:p>
+    <w:p/>
+    <w:p>
+      <w:r>
+        <w:t>Drawing a Square:</w:t>
+      </w:r>
+    </w:p>
+    <w:p>
+      <w:r>
+        <w:t xml:space="preserve">        Size:        </w:t>
+      </w:r>
+      <w:proofErr w:type="gramStart"/>
+      <w:r>
+        <w:t xml:space="preserve">   [</w:t>
+      </w:r>
+      <w:proofErr w:type="gramEnd"/>
+      <w:r>
+        <w:t xml:space="preserve"> 5.0, 5.0 ]</w:t>
+      </w:r>
+    </w:p>
+    <w:p>
+      <w:r>
+        <w:t xml:space="preserve">        Position:       x = 2.0, y = 2.0</w:t>
+      </w:r>
+    </w:p>
+    <w:p>
+      <w:r>
+        <w:t xml:space="preserve">        Color:          </w:t>
+      </w:r>
+      <w:proofErr w:type="gramStart"/>
+      <w:r>
+        <w:t>java.awt.Color</w:t>
+      </w:r>
+      <w:proofErr w:type="gramEnd"/>
+      <w:r>
+        <w:t>[r=255,g=0,b=0]</w:t>
+      </w:r>
+    </w:p>
+    <w:p>
+      <w:r>
+        <w:t xml:space="preserve">        Filled:         true</w:t>
+      </w:r>
+    </w:p>
+    <w:p>
+      <w:r>
+        <w:t xml:space="preserve">        Outlined:       true</w:t>
+      </w:r>
+    </w:p>
+    <w:p>
+      <w:r>
+        <w:t xml:space="preserve">        Area:           25.0000</w:t>
+      </w:r>
+    </w:p>
+    <w:p>
+      <w:r>
+        <w:t xml:space="preserve">        Perimeter:      20.0000</w:t>
+      </w:r>
+    </w:p>
+    <w:p/>
+    <w:p>
+      <w:r>
+        <w:t>Drawing a Rectangle:</w:t>
+      </w:r>
+    </w:p>
+    <w:p>
+      <w:r>
+        <w:t xml:space="preserve">        Size:        </w:t>
+      </w:r>
+      <w:proofErr w:type="gramStart"/>
+      <w:r>
+        <w:t xml:space="preserve">   [</w:t>
+      </w:r>
+      <w:proofErr w:type="gramEnd"/>
+      <w:r>
+        <w:t xml:space="preserve"> 5.0, 5.0 ]</w:t>
+      </w:r>
+    </w:p>
+    <w:p>
+      <w:r>
+        <w:t xml:space="preserve">        Position:       x = 3.0, y = 3.0</w:t>
+      </w:r>
+    </w:p>
+    <w:p>
+      <w:r>
+        <w:t xml:space="preserve">        Color:          </w:t>
+      </w:r>
+      <w:proofErr w:type="gramStart"/>
+      <w:r>
+        <w:t>java.awt.Color</w:t>
+      </w:r>
+      <w:proofErr w:type="gramEnd"/>
+      <w:r>
+        <w:t>[r=128,g=128,b=128]</w:t>
+      </w:r>
+    </w:p>
+    <w:p>
+      <w:r>
+        <w:t xml:space="preserve">        Filled:         false</w:t>
+      </w:r>
+    </w:p>
+    <w:p>
+      <w:r>
+        <w:t xml:space="preserve">        Outline:        false</w:t>
+      </w:r>
+    </w:p>
+    <w:p>
+      <w:r>
+        <w:t xml:space="preserve">        Area:           25.0000</w:t>
+      </w:r>
+    </w:p>
+    <w:p>
+      <w:r>
+        <w:t xml:space="preserve">        Perimeter:      20.0000</w:t>
+      </w:r>
+    </w:p>
+    <w:p/>
+    <w:p>
+      <w:r>
+        <w:t>Drawing a Rectangle:</w:t>
+      </w:r>
+    </w:p>
+    <w:p>
+      <w:r>
+        <w:t xml:space="preserve">        Size:        </w:t>
+      </w:r>
+      <w:proofErr w:type="gramStart"/>
+      <w:r>
+        <w:t xml:space="preserve">   [</w:t>
+      </w:r>
+      <w:proofErr w:type="gramEnd"/>
+      <w:r>
+        <w:t xml:space="preserve"> 5.0, 5.0 ]</w:t>
+      </w:r>
+    </w:p>
+    <w:p>
+      <w:r>
+        <w:t xml:space="preserve">        Position:       x = 4.0, y = 4.0</w:t>
+      </w:r>
+    </w:p>
+    <w:p>
+      <w:r>
+        <w:t xml:space="preserve">        Color:          </w:t>
+      </w:r>
+      <w:proofErr w:type="gramStart"/>
+      <w:r>
+        <w:t>java.awt.Color</w:t>
+      </w:r>
+      <w:proofErr w:type="gramEnd"/>
+      <w:r>
+        <w:t>[r=255,g=255,b=255]</w:t>
+      </w:r>
+    </w:p>
+    <w:p>
+      <w:r>
+        <w:t xml:space="preserve">        Filled:         true</w:t>
+      </w:r>
+    </w:p>
+    <w:p>
+      <w:r>
+        <w:t xml:space="preserve">        Outline:        true</w:t>
+      </w:r>
+    </w:p>
+    <w:p>
+      <w:r>
+        <w:t xml:space="preserve">        Area:           25.0000</w:t>
+      </w:r>
+    </w:p>
+    <w:p>
+      <w:r>
+        <w:t xml:space="preserve">        Perimeter:      20.0000</w:t>
+      </w:r>
+    </w:p>
+    <w:p/>
+    <w:p>
+      <w:r>
+        <w:lastRenderedPageBreak/>
+        <w:t xml:space="preserve">Drawing </w:t>
+      </w:r>
+      <w:proofErr w:type="gramStart"/>
+      <w:r>
+        <w:t>a</w:t>
+      </w:r>
+      <w:proofErr w:type="gramEnd"/>
+      <w:r>
+        <w:t xml:space="preserve"> Ellipse:</w:t>
+      </w:r>
+    </w:p>
+    <w:p>
+      <w:r>
+        <w:t xml:space="preserve">        Size:        </w:t>
+      </w:r>
+      <w:proofErr w:type="gramStart"/>
+      <w:r>
+        <w:t xml:space="preserve">   [</w:t>
+      </w:r>
+      <w:proofErr w:type="gramEnd"/>
+      <w:r>
+        <w:t xml:space="preserve"> 5.0, 5.0 ]</w:t>
+      </w:r>
+    </w:p>
+    <w:p>
+      <w:r>
+        <w:t xml:space="preserve">        Position:       x = 5.0, y = 5.0</w:t>
+      </w:r>
+    </w:p>
+    <w:p>
+      <w:r>
+        <w:t xml:space="preserve">        Color:          </w:t>
+      </w:r>
+      <w:proofErr w:type="gramStart"/>
+      <w:r>
+        <w:t>java.awt.Color</w:t>
+      </w:r>
+      <w:proofErr w:type="gramEnd"/>
+      <w:r>
+        <w:t>[r=128,g=128,b=128]</w:t>
+      </w:r>
+    </w:p>
+    <w:p>
+      <w:r>
+        <w:t xml:space="preserve">        Filled:         false</w:t>
+      </w:r>
+    </w:p>
+    <w:p>
+      <w:r>
+        <w:t xml:space="preserve">        Outlined:       false</w:t>
+      </w:r>
+    </w:p>
+    <w:p>
+      <w:r>
+        <w:t xml:space="preserve">        Area:           78.5398</w:t>
+      </w:r>
+    </w:p>
+    <w:p>
+      <w:r>
+        <w:t xml:space="preserve">        Perimeter:      62.8319</w:t>
+      </w:r>
+    </w:p>
+    <w:p/>
+    <w:p>
+      <w:r>
+        <w:t xml:space="preserve">Drawing </w:t>
+      </w:r>
+      <w:proofErr w:type="gramStart"/>
+      <w:r>
+        <w:t>a</w:t>
+      </w:r>
+      <w:proofErr w:type="gramEnd"/>
+      <w:r>
+        <w:t xml:space="preserve"> Ellipse:</w:t>
+      </w:r>
+    </w:p>
+    <w:p>
+      <w:r>
+        <w:t xml:space="preserve">        Size:        </w:t>
+      </w:r>
+      <w:proofErr w:type="gramStart"/>
+      <w:r>
+        <w:t xml:space="preserve">   [</w:t>
+      </w:r>
+      <w:proofErr w:type="gramEnd"/>
+      <w:r>
+        <w:t xml:space="preserve"> 5.0, 5.0 ]</w:t>
+      </w:r>
+    </w:p>
+    <w:p>
+      <w:r>
+        <w:t xml:space="preserve">        Position:       x = 6.0, y = 6.0</w:t>
+      </w:r>
+    </w:p>
+    <w:p>
+      <w:r>
+        <w:t xml:space="preserve">        Color:          </w:t>
+      </w:r>
+      <w:proofErr w:type="gramStart"/>
+      <w:r>
+        <w:t>java.awt.Color</w:t>
+      </w:r>
+      <w:proofErr w:type="gramEnd"/>
+      <w:r>
+        <w:t>[r=0,g=0,b=255]</w:t>
+      </w:r>
+    </w:p>
+    <w:p>
+      <w:r>
+        <w:t xml:space="preserve">        Filled:         true</w:t>
+      </w:r>
+    </w:p>
+    <w:p>
+      <w:r>
+        <w:t xml:space="preserve">        Outlined:       true</w:t>
+      </w:r>
+    </w:p>
+    <w:p>
+      <w:r>
+        <w:t xml:space="preserve">        Area:           78.5398</w:t>
+      </w:r>
+    </w:p>
+    <w:p>
+      <w:r>
+        <w:t xml:space="preserve">        Perimeter:      62.8319</w:t>
+      </w:r>
+    </w:p>
+    <w:p/>
+    <w:p>
+      <w:r>
+        <w:t>Drawing a Circle:</w:t>
+      </w:r>
+    </w:p>
+    <w:p>
+      <w:r>
+        <w:t xml:space="preserve">        Size:        </w:t>
+      </w:r>
+      <w:proofErr w:type="gramStart"/>
+      <w:r>
+        <w:t xml:space="preserve">   [</w:t>
+      </w:r>
+      <w:proofErr w:type="gramEnd"/>
+      <w:r>
+        <w:t xml:space="preserve"> 5.0 ]</w:t>
+      </w:r>
+    </w:p>
+    <w:p>
+      <w:r>
+        <w:t xml:space="preserve">        Position:       x = 7.0, y = 7.0</w:t>
+      </w:r>
+    </w:p>
+    <w:p>
+      <w:r>
+        <w:t xml:space="preserve">        Color:          </w:t>
+      </w:r>
+      <w:proofErr w:type="gramStart"/>
+      <w:r>
+        <w:t>java.awt.Color</w:t>
+      </w:r>
+      <w:proofErr w:type="gramEnd"/>
+      <w:r>
+        <w:t>[r=128,g=128,b=128]</w:t>
+      </w:r>
+    </w:p>
+    <w:p>
+      <w:r>
+        <w:t xml:space="preserve">        Filled:         false</w:t>
+      </w:r>
+    </w:p>
+    <w:p>
+      <w:r>
+        <w:t xml:space="preserve">        Outlined:       false</w:t>
+      </w:r>
+    </w:p>
+    <w:p>
+      <w:r>
+        <w:t xml:space="preserve">        Area:           78.5398</w:t>
+      </w:r>
+    </w:p>
+    <w:p>
+      <w:r>
+        <w:t xml:space="preserve">        Perimeter:      31.4159</w:t>
+      </w:r>
+    </w:p>
+    <w:p/>
+    <w:p>
+      <w:r>
+        <w:t>Drawing a Circle:</w:t>
+      </w:r>
+    </w:p>
+    <w:p>
+      <w:r>
+        <w:t xml:space="preserve">        Size:        </w:t>
+      </w:r>
+      <w:proofErr w:type="gramStart"/>
+      <w:r>
+        <w:t xml:space="preserve">   [</w:t>
+      </w:r>
+      <w:proofErr w:type="gramEnd"/>
+      <w:r>
+        <w:t xml:space="preserve"> 5.0 ]</w:t>
+      </w:r>
+    </w:p>
+    <w:p>
+      <w:r>
+        <w:t xml:space="preserve">        Position:       x = 8.0, y = 8.0</w:t>
+      </w:r>
+    </w:p>
+    <w:p>
+      <w:r>
+        <w:t xml:space="preserve">        Color:          </w:t>
+      </w:r>
+      <w:proofErr w:type="gramStart"/>
+      <w:r>
+        <w:t>java.awt.Color</w:t>
+      </w:r>
+      <w:proofErr w:type="gramEnd"/>
+      <w:r>
+        <w:t>[r=255,g=0,b=0]</w:t>
+      </w:r>
+    </w:p>
+    <w:p>
+      <w:r>
+        <w:t xml:space="preserve">        Filled:         true</w:t>
+      </w:r>
+    </w:p>
+    <w:p>
+      <w:r>
+        <w:t xml:space="preserve">        Outlined:       true</w:t>
+      </w:r>
+    </w:p>
+    <w:p>
+      <w:r>
+        <w:t xml:space="preserve">        Area:           78.5398</w:t>
+      </w:r>
+    </w:p>
+    <w:p>
+      <w:r>
+        <w:t xml:space="preserve">        Perimeter:      31.4159</w:t>
+      </w:r>
+    </w:p>
+    <w:p/>
+    <w:p>
+      <w:r>
+        <w:t>Drawing a Triangle:</w:t>
+      </w:r>
+    </w:p>
+    <w:p>
+      <w:r>
+        <w:t xml:space="preserve">        Size:        </w:t>
+      </w:r>
+      <w:proofErr w:type="gramStart"/>
+      <w:r>
+        <w:t xml:space="preserve">   [</w:t>
+      </w:r>
+      <w:proofErr w:type="gramEnd"/>
+      <w:r>
+        <w:t xml:space="preserve"> 5.0, 5.0, 5.0 ]</w:t>
+      </w:r>
+    </w:p>
+    <w:p>
+      <w:r>
+        <w:t xml:space="preserve">        Position:       x = 9.0, y = 9.0</w:t>
+      </w:r>
+    </w:p>
+    <w:p>
+      <w:r>
+        <w:t xml:space="preserve">        Color:          </w:t>
+      </w:r>
+      <w:proofErr w:type="gramStart"/>
+      <w:r>
+        <w:t>java.awt.Color</w:t>
+      </w:r>
+      <w:proofErr w:type="gramEnd"/>
+      <w:r>
+        <w:t>[r=128,g=128,b=128]</w:t>
+      </w:r>
+    </w:p>
+    <w:p>
+      <w:r>
+        <w:t xml:space="preserve">        Filled:         false</w:t>
+      </w:r>
+    </w:p>
+    <w:p>
+      <w:r>
+        <w:t xml:space="preserve">        Outline:        false</w:t>
+      </w:r>
+    </w:p>
+    <w:p>
+      <w:r>
+        <w:t xml:space="preserve">        Area:           12.5000</w:t>
+      </w:r>
+    </w:p>
+    <w:p>
+      <w:r>
+        <w:t xml:space="preserve">        Perimeter:      15.0000</w:t>
+      </w:r>
+    </w:p>
+    <w:p/>
+    <w:p>
+      <w:r>
+        <w:t>Drawing a Triangle:</w:t>
+      </w:r>
+    </w:p>
+    <w:p>
+      <w:r>
+        <w:lastRenderedPageBreak/>
+        <w:t xml:space="preserve">        Size:        </w:t>
+      </w:r>
+      <w:proofErr w:type="gramStart"/>
+      <w:r>
+        <w:t xml:space="preserve">   [</w:t>
+      </w:r>
+      <w:proofErr w:type="gramEnd"/>
+      <w:r>
+        <w:t xml:space="preserve"> 5.0, 5.0, 5.0 ]</w:t>
+      </w:r>
+    </w:p>
+    <w:p>
+      <w:r>
+        <w:t xml:space="preserve">        Position:       x = 10.0, y = 10.0</w:t>
+      </w:r>
+    </w:p>
+    <w:p>
+      <w:r>
+        <w:t xml:space="preserve">        Color:          </w:t>
+      </w:r>
+      <w:proofErr w:type="gramStart"/>
+      <w:r>
+        <w:t>java.awt.Color</w:t>
+      </w:r>
+      <w:proofErr w:type="gramEnd"/>
+      <w:r>
+        <w:t>[r=255,g=255,b=255]</w:t>
+      </w:r>
+    </w:p>
+    <w:p>
+      <w:r>
+        <w:t xml:space="preserve">        Filled:         true</w:t>
+      </w:r>
+    </w:p>
+    <w:p>
+      <w:r>
+        <w:t xml:space="preserve">        Outline:        true</w:t>
+      </w:r>
+    </w:p>
+    <w:p>
+      <w:r>
+        <w:t xml:space="preserve">        Area:           12.5000</w:t>
+      </w:r>
+    </w:p>
+    <w:p>
+      <w:r>
+        <w:t xml:space="preserve">        Perimeter:      15.0000</w:t>
+      </w:r>
+      <w:bookmarkStart w:id="0" w:name="_GoBack"/>
+      <w:bookmarkEnd w:id="0"/>
     </w:p>
     <w:sectPr>
       <w:headerReference w:type="default" r:id="rId8"/>
@@ -3104,7 +3430,7 @@
 </file>
 
 <file path=customXml/itemProps1.xml><?xml version="1.0" encoding="utf-8"?>
-<ds:datastoreItem xmlns:ds="http://schemas.openxmlformats.org/officeDocument/2006/customXml" ds:itemID="{EDE5E676-071D-C747-9E12-A08E93E3B88D}">
+<ds:datastoreItem xmlns:ds="http://schemas.openxmlformats.org/officeDocument/2006/customXml" ds:itemID="{69099F64-DCA9-E34F-99E9-32561030A426}">
   <ds:schemaRefs>
     <ds:schemaRef ds:uri="http://schemas.openxmlformats.org/officeDocument/2006/bibliography"/>
   </ds:schemaRefs>

</xml_diff>